<commit_message>
create main.sql with templete and finish role.sql with all user
</commit_message>
<xml_diff>
--- a/Project Proposal Description.docx
+++ b/Project Proposal Description.docx
@@ -690,6 +690,7 @@
                 <w:lang w:val="en-GB"/>
               </w:rPr>
             </w:pPr>
+            <w:proofErr w:type="spellStart"/>
             <w:r>
               <w:rPr>
                 <w:rStyle w:val="normaltextrun"/>
@@ -703,6 +704,7 @@
               </w:rPr>
               <w:t>player_id</w:t>
             </w:r>
+            <w:proofErr w:type="spellEnd"/>
           </w:p>
         </w:tc>
         <w:tc>
@@ -778,6 +780,7 @@
                 <w:lang w:val="en-GB"/>
               </w:rPr>
             </w:pPr>
+            <w:proofErr w:type="spellStart"/>
             <w:r>
               <w:rPr>
                 <w:rStyle w:val="normaltextrun"/>
@@ -789,6 +792,7 @@
               </w:rPr>
               <w:t>Player_name</w:t>
             </w:r>
+            <w:proofErr w:type="spellEnd"/>
           </w:p>
         </w:tc>
         <w:tc>
@@ -1134,6 +1138,7 @@
         </w:rPr>
         <w:t>C</w:t>
       </w:r>
+      <w:proofErr w:type="spellStart"/>
       <w:r>
         <w:rPr>
           <w:rStyle w:val="normaltextrun"/>
@@ -1145,6 +1150,7 @@
         </w:rPr>
         <w:t>lub</w:t>
       </w:r>
+      <w:proofErr w:type="spellEnd"/>
     </w:p>
     <w:p>
       <w:pPr>
@@ -1311,6 +1317,7 @@
                 <w:lang w:val="en-GB"/>
               </w:rPr>
             </w:pPr>
+            <w:proofErr w:type="spellStart"/>
             <w:r>
               <w:rPr>
                 <w:rStyle w:val="normaltextrun"/>
@@ -1337,6 +1344,7 @@
               </w:rPr>
               <w:t>_id</w:t>
             </w:r>
+            <w:proofErr w:type="spellEnd"/>
           </w:p>
         </w:tc>
         <w:tc>
@@ -1412,6 +1420,7 @@
                 <w:lang w:val="en-GB"/>
               </w:rPr>
             </w:pPr>
+            <w:proofErr w:type="spellStart"/>
             <w:r>
               <w:rPr>
                 <w:rStyle w:val="normaltextrun"/>
@@ -1423,6 +1432,7 @@
               </w:rPr>
               <w:t>club_name</w:t>
             </w:r>
+            <w:proofErr w:type="spellEnd"/>
           </w:p>
         </w:tc>
         <w:tc>
@@ -1586,6 +1596,7 @@
                 <w:lang w:val="en-GB"/>
               </w:rPr>
             </w:pPr>
+            <w:proofErr w:type="spellStart"/>
             <w:r>
               <w:rPr>
                 <w:rStyle w:val="normaltextrun"/>
@@ -1612,6 +1623,7 @@
               </w:rPr>
               <w:t>m_id</w:t>
             </w:r>
+            <w:proofErr w:type="spellEnd"/>
           </w:p>
         </w:tc>
         <w:tc>
@@ -1845,6 +1857,7 @@
                 <w:lang w:val="en-GB"/>
               </w:rPr>
             </w:pPr>
+            <w:proofErr w:type="spellStart"/>
             <w:r>
               <w:rPr>
                 <w:rStyle w:val="normaltextrun"/>
@@ -1858,6 +1871,7 @@
               </w:rPr>
               <w:t>Match_id</w:t>
             </w:r>
+            <w:proofErr w:type="spellEnd"/>
           </w:p>
         </w:tc>
         <w:tc>
@@ -1933,6 +1947,7 @@
                 <w:lang w:val="en-GB"/>
               </w:rPr>
             </w:pPr>
+            <w:proofErr w:type="spellStart"/>
             <w:r>
               <w:rPr>
                 <w:rStyle w:val="normaltextrun"/>
@@ -1944,6 +1959,7 @@
               </w:rPr>
               <w:t>Home_club_id</w:t>
             </w:r>
+            <w:proofErr w:type="spellEnd"/>
           </w:p>
         </w:tc>
         <w:tc>
@@ -2052,6 +2068,7 @@
                 <w:lang w:val="en-GB"/>
               </w:rPr>
             </w:pPr>
+            <w:proofErr w:type="spellStart"/>
             <w:r>
               <w:rPr>
                 <w:rStyle w:val="normaltextrun"/>
@@ -2087,6 +2104,7 @@
               </w:rPr>
               <w:t>id</w:t>
             </w:r>
+            <w:proofErr w:type="spellEnd"/>
           </w:p>
         </w:tc>
         <w:tc>
@@ -2164,6 +2182,7 @@
                 <w:lang w:val="en-GB"/>
               </w:rPr>
             </w:pPr>
+            <w:proofErr w:type="spellStart"/>
             <w:r>
               <w:rPr>
                 <w:rStyle w:val="normaltextrun"/>
@@ -2177,6 +2196,7 @@
               </w:rPr>
               <w:t>Lyear_id</w:t>
             </w:r>
+            <w:proofErr w:type="spellEnd"/>
           </w:p>
         </w:tc>
         <w:tc>
@@ -2553,7 +2573,29 @@
           <w:szCs w:val="28"/>
           <w:lang w:val="en-GB"/>
         </w:rPr>
-        <w:t>eague year (Lyear)</w:t>
+        <w:t>eague year (</w:t>
+      </w:r>
+      <w:proofErr w:type="spellStart"/>
+      <w:r>
+        <w:rPr>
+          <w:rFonts w:ascii="Calibri" w:eastAsia="Calibri" w:hAnsi="Calibri" w:cs="Calibri"/>
+          <w:color w:val="000000" w:themeColor="text1"/>
+          <w:sz w:val="28"/>
+          <w:szCs w:val="28"/>
+          <w:lang w:val="en-GB"/>
+        </w:rPr>
+        <w:t>Lyear</w:t>
+      </w:r>
+      <w:proofErr w:type="spellEnd"/>
+      <w:r>
+        <w:rPr>
+          <w:rFonts w:ascii="Calibri" w:eastAsia="Calibri" w:hAnsi="Calibri" w:cs="Calibri"/>
+          <w:color w:val="000000" w:themeColor="text1"/>
+          <w:sz w:val="28"/>
+          <w:szCs w:val="28"/>
+          <w:lang w:val="en-GB"/>
+        </w:rPr>
+        <w:t>)</w:t>
       </w:r>
       <w:r>
         <w:rPr>
@@ -2583,8 +2625,20 @@
           <w:szCs w:val="28"/>
           <w:lang w:val="en-GB"/>
         </w:rPr>
-        <w:t>ific league</w:t>
+        <w:t xml:space="preserve">ific </w:t>
       </w:r>
+      <w:proofErr w:type="gramStart"/>
+      <w:r>
+        <w:rPr>
+          <w:rFonts w:ascii="Calibri" w:eastAsia="Calibri" w:hAnsi="Calibri" w:cs="Calibri"/>
+          <w:color w:val="000000" w:themeColor="text1"/>
+          <w:sz w:val="28"/>
+          <w:szCs w:val="28"/>
+          <w:lang w:val="en-GB"/>
+        </w:rPr>
+        <w:t>league</w:t>
+      </w:r>
+      <w:proofErr w:type="gramEnd"/>
     </w:p>
     <w:tbl>
       <w:tblPr>
@@ -2827,6 +2881,7 @@
               </w:rPr>
               <w:t>r of lea</w:t>
             </w:r>
+            <w:proofErr w:type="spellStart"/>
             <w:r>
               <w:rPr>
                 <w:rStyle w:val="normaltextrun"/>
@@ -2834,6 +2889,7 @@
               </w:rPr>
               <w:t>gue</w:t>
             </w:r>
+            <w:proofErr w:type="spellEnd"/>
           </w:p>
         </w:tc>
       </w:tr>
@@ -3053,6 +3109,7 @@
                 <w:lang w:val="en-GB"/>
               </w:rPr>
             </w:pPr>
+            <w:proofErr w:type="spellStart"/>
             <w:r>
               <w:rPr>
                 <w:rStyle w:val="normaltextrun"/>
@@ -3064,6 +3121,7 @@
               </w:rPr>
               <w:t>Num_of_squad</w:t>
             </w:r>
+            <w:proofErr w:type="spellEnd"/>
           </w:p>
         </w:tc>
         <w:tc>
@@ -3139,6 +3197,7 @@
                 <w:lang w:val="en-GB"/>
               </w:rPr>
             </w:pPr>
+            <w:proofErr w:type="spellStart"/>
             <w:r>
               <w:rPr>
                 <w:rStyle w:val="normaltextrun"/>
@@ -3150,6 +3209,7 @@
               </w:rPr>
               <w:t>Champion_point</w:t>
             </w:r>
+            <w:proofErr w:type="spellEnd"/>
           </w:p>
         </w:tc>
         <w:tc>
@@ -3225,6 +3285,7 @@
                 <w:lang w:val="en-GB"/>
               </w:rPr>
             </w:pPr>
+            <w:proofErr w:type="spellStart"/>
             <w:r>
               <w:rPr>
                 <w:rStyle w:val="normaltextrun"/>
@@ -3236,6 +3297,7 @@
               </w:rPr>
               <w:t>Top_scorer</w:t>
             </w:r>
+            <w:proofErr w:type="spellEnd"/>
           </w:p>
         </w:tc>
         <w:tc>
@@ -3399,6 +3461,7 @@
                 <w:lang w:val="en-GB"/>
               </w:rPr>
             </w:pPr>
+            <w:proofErr w:type="spellStart"/>
             <w:r>
               <w:rPr>
                 <w:rStyle w:val="normaltextrun"/>
@@ -3412,6 +3475,7 @@
               </w:rPr>
               <w:t>League_id</w:t>
             </w:r>
+            <w:proofErr w:type="spellEnd"/>
           </w:p>
         </w:tc>
         <w:tc>
@@ -3619,6 +3683,7 @@
                 <w:lang w:val="en-GB"/>
               </w:rPr>
             </w:pPr>
+            <w:proofErr w:type="spellStart"/>
             <w:r>
               <w:rPr>
                 <w:rStyle w:val="normaltextrun"/>
@@ -3645,6 +3710,7 @@
               </w:rPr>
               <w:t>_id</w:t>
             </w:r>
+            <w:proofErr w:type="spellEnd"/>
           </w:p>
         </w:tc>
         <w:tc>
@@ -3720,6 +3786,7 @@
                 <w:lang w:val="en-GB"/>
               </w:rPr>
             </w:pPr>
+            <w:proofErr w:type="spellStart"/>
             <w:r>
               <w:rPr>
                 <w:rStyle w:val="normaltextrun"/>
@@ -3731,6 +3798,7 @@
               </w:rPr>
               <w:t>League_name</w:t>
             </w:r>
+            <w:proofErr w:type="spellEnd"/>
           </w:p>
         </w:tc>
         <w:tc>
@@ -3806,6 +3874,7 @@
                 <w:lang w:val="en-GB"/>
               </w:rPr>
             </w:pPr>
+            <w:proofErr w:type="spellStart"/>
             <w:r>
               <w:rPr>
                 <w:rStyle w:val="normaltextrun"/>
@@ -3817,6 +3886,7 @@
               </w:rPr>
               <w:t>First_season</w:t>
             </w:r>
+            <w:proofErr w:type="spellEnd"/>
           </w:p>
         </w:tc>
         <w:tc>
@@ -3903,6 +3973,7 @@
                 <w:lang w:val="en-GB"/>
               </w:rPr>
             </w:pPr>
+            <w:proofErr w:type="spellStart"/>
             <w:r>
               <w:rPr>
                 <w:rStyle w:val="normaltextrun"/>
@@ -3914,6 +3985,7 @@
               </w:rPr>
               <w:t>Won_most_title_club</w:t>
             </w:r>
+            <w:proofErr w:type="spellEnd"/>
           </w:p>
         </w:tc>
         <w:tc>
@@ -4155,6 +4227,7 @@
                 <w:lang w:val="en-GB"/>
               </w:rPr>
             </w:pPr>
+            <w:proofErr w:type="spellStart"/>
             <w:r>
               <w:rPr>
                 <w:rStyle w:val="normaltextrun"/>
@@ -4181,6 +4254,7 @@
               </w:rPr>
               <w:t>_id</w:t>
             </w:r>
+            <w:proofErr w:type="spellEnd"/>
           </w:p>
         </w:tc>
         <w:tc>
@@ -4709,6 +4783,7 @@
                 <w:lang w:val="en-GB"/>
               </w:rPr>
             </w:pPr>
+            <w:proofErr w:type="spellStart"/>
             <w:r>
               <w:rPr>
                 <w:rStyle w:val="normaltextrun"/>
@@ -4724,6 +4799,7 @@
               </w:rPr>
               <w:t>match_id</w:t>
             </w:r>
+            <w:proofErr w:type="spellEnd"/>
           </w:p>
         </w:tc>
         <w:tc>
@@ -4832,6 +4908,7 @@
                 <w:lang w:val="en-GB"/>
               </w:rPr>
             </w:pPr>
+            <w:proofErr w:type="spellStart"/>
             <w:r>
               <w:rPr>
                 <w:rStyle w:val="normaltextrun"/>
@@ -4847,6 +4924,7 @@
               </w:rPr>
               <w:t>Player_id</w:t>
             </w:r>
+            <w:proofErr w:type="spellEnd"/>
           </w:p>
         </w:tc>
         <w:tc>
@@ -4951,6 +5029,7 @@
                 <w:lang w:val="en-GB"/>
               </w:rPr>
             </w:pPr>
+            <w:proofErr w:type="spellStart"/>
             <w:r>
               <w:rPr>
                 <w:rStyle w:val="normaltextrun"/>
@@ -4962,6 +5041,7 @@
               </w:rPr>
               <w:t>Short_passes_completed</w:t>
             </w:r>
+            <w:proofErr w:type="spellEnd"/>
           </w:p>
         </w:tc>
         <w:tc>
@@ -5077,6 +5157,7 @@
                 <w:lang w:val="en-GB"/>
               </w:rPr>
             </w:pPr>
+            <w:proofErr w:type="spellStart"/>
             <w:r>
               <w:rPr>
                 <w:rStyle w:val="normaltextrun"/>
@@ -5099,6 +5180,7 @@
               </w:rPr>
               <w:t>attempted</w:t>
             </w:r>
+            <w:proofErr w:type="spellEnd"/>
           </w:p>
         </w:tc>
         <w:tc>
@@ -5192,6 +5274,7 @@
                 <w:lang w:val="en-GB"/>
               </w:rPr>
             </w:pPr>
+            <w:proofErr w:type="spellStart"/>
             <w:r>
               <w:rPr>
                 <w:rStyle w:val="normaltextrun"/>
@@ -5214,6 +5297,7 @@
               </w:rPr>
               <w:t>_passes_completed</w:t>
             </w:r>
+            <w:proofErr w:type="spellEnd"/>
           </w:p>
         </w:tc>
         <w:tc>
@@ -5329,6 +5413,7 @@
                 <w:lang w:val="en-GB"/>
               </w:rPr>
             </w:pPr>
+            <w:proofErr w:type="spellStart"/>
             <w:r>
               <w:rPr>
                 <w:rStyle w:val="normaltextrun"/>
@@ -5362,6 +5447,7 @@
               </w:rPr>
               <w:t>attempted</w:t>
             </w:r>
+            <w:proofErr w:type="spellEnd"/>
           </w:p>
         </w:tc>
         <w:tc>
@@ -5789,6 +5875,7 @@
                 <w:lang w:val="en-GB"/>
               </w:rPr>
             </w:pPr>
+            <w:proofErr w:type="spellStart"/>
             <w:r>
               <w:rPr>
                 <w:rStyle w:val="normaltextrun"/>
@@ -5800,6 +5887,7 @@
               </w:rPr>
               <w:t>Free_kick</w:t>
             </w:r>
+            <w:proofErr w:type="spellEnd"/>
           </w:p>
         </w:tc>
         <w:tc>
@@ -5991,12 +6079,14 @@
                 <w:lang w:val="en-GB"/>
               </w:rPr>
             </w:pPr>
+            <w:proofErr w:type="spellStart"/>
             <w:r>
               <w:rPr>
                 <w:lang w:val="en-GB"/>
               </w:rPr>
               <w:t>Sw</w:t>
             </w:r>
+            <w:proofErr w:type="spellEnd"/>
           </w:p>
         </w:tc>
         <w:tc>
@@ -6269,12 +6359,14 @@
                 <w:lang w:val="en-GB"/>
               </w:rPr>
             </w:pPr>
+            <w:proofErr w:type="spellStart"/>
             <w:r>
               <w:rPr>
                 <w:lang w:val="en-GB"/>
               </w:rPr>
               <w:t>Def_pen</w:t>
             </w:r>
+            <w:proofErr w:type="spellEnd"/>
           </w:p>
         </w:tc>
         <w:tc>
@@ -6296,11 +6388,19 @@
             <w:r>
               <w:t>umber of touches in p</w:t>
             </w:r>
-            <w:r>
-              <w:rPr>
-                <w:lang w:val="en-GB"/>
-              </w:rPr>
-              <w:t>enalty areas</w:t>
+            <w:proofErr w:type="spellStart"/>
+            <w:r>
+              <w:rPr>
+                <w:lang w:val="en-GB"/>
+              </w:rPr>
+              <w:t>enalty</w:t>
+            </w:r>
+            <w:proofErr w:type="spellEnd"/>
+            <w:r>
+              <w:rPr>
+                <w:lang w:val="en-GB"/>
+              </w:rPr>
+              <w:t xml:space="preserve"> areas</w:t>
             </w:r>
           </w:p>
         </w:tc>
@@ -6675,12 +6775,14 @@
                 <w:lang w:val="en-GB"/>
               </w:rPr>
             </w:pPr>
+            <w:proofErr w:type="spellStart"/>
             <w:r>
               <w:rPr>
                 <w:lang w:val="en-GB"/>
               </w:rPr>
               <w:t>Succ</w:t>
             </w:r>
+            <w:proofErr w:type="spellEnd"/>
           </w:p>
         </w:tc>
         <w:tc>
@@ -6769,12 +6871,14 @@
                 <w:lang w:val="en-GB"/>
               </w:rPr>
             </w:pPr>
+            <w:proofErr w:type="spellStart"/>
             <w:r>
               <w:rPr>
                 <w:lang w:val="en-GB"/>
               </w:rPr>
               <w:t>Att</w:t>
             </w:r>
+            <w:proofErr w:type="spellEnd"/>
           </w:p>
         </w:tc>
         <w:tc>
@@ -7102,16 +7206,29 @@
               </w:rPr>
               <w:t>efensi</w:t>
             </w:r>
-            <w:r>
-              <w:rPr>
-                <w:rStyle w:val="normaltextrun"/>
-                <w:rFonts w:ascii="Calibri" w:eastAsia="Calibri" w:hAnsi="Calibri" w:cs="Calibri"/>
-                <w:color w:val="000000" w:themeColor="text1"/>
-                <w:sz w:val="24"/>
-                <w:szCs w:val="24"/>
-                <w:lang w:val="en-GB"/>
-              </w:rPr>
-              <w:t>ve actions</w:t>
+            <w:proofErr w:type="spellStart"/>
+            <w:r>
+              <w:rPr>
+                <w:rStyle w:val="normaltextrun"/>
+                <w:rFonts w:ascii="Calibri" w:eastAsia="Calibri" w:hAnsi="Calibri" w:cs="Calibri"/>
+                <w:color w:val="000000" w:themeColor="text1"/>
+                <w:sz w:val="24"/>
+                <w:szCs w:val="24"/>
+                <w:lang w:val="en-GB"/>
+              </w:rPr>
+              <w:t>ve</w:t>
+            </w:r>
+            <w:proofErr w:type="spellEnd"/>
+            <w:r>
+              <w:rPr>
+                <w:rStyle w:val="normaltextrun"/>
+                <w:rFonts w:ascii="Calibri" w:eastAsia="Calibri" w:hAnsi="Calibri" w:cs="Calibri"/>
+                <w:color w:val="000000" w:themeColor="text1"/>
+                <w:sz w:val="24"/>
+                <w:szCs w:val="24"/>
+                <w:lang w:val="en-GB"/>
+              </w:rPr>
+              <w:t xml:space="preserve"> actions</w:t>
             </w:r>
           </w:p>
         </w:tc>
@@ -7338,12 +7455,14 @@
             <w:tcW w:w="2929" w:type="dxa"/>
           </w:tcPr>
           <w:p>
+            <w:proofErr w:type="spellStart"/>
             <w:r>
               <w:rPr>
                 <w:lang w:val="en-GB"/>
               </w:rPr>
               <w:t>dribblers_tkl</w:t>
             </w:r>
+            <w:proofErr w:type="spellEnd"/>
           </w:p>
         </w:tc>
         <w:tc>
@@ -7427,12 +7546,14 @@
             <w:tcW w:w="2929" w:type="dxa"/>
           </w:tcPr>
           <w:p>
+            <w:proofErr w:type="spellStart"/>
             <w:r>
               <w:rPr>
                 <w:lang w:val="en-GB"/>
               </w:rPr>
               <w:t>dribblers_att</w:t>
             </w:r>
+            <w:proofErr w:type="spellEnd"/>
           </w:p>
         </w:tc>
         <w:tc>
@@ -7516,12 +7637,14 @@
             <w:tcW w:w="2929" w:type="dxa"/>
           </w:tcPr>
           <w:p>
+            <w:proofErr w:type="spellStart"/>
             <w:r>
               <w:rPr>
                 <w:lang w:val="en-GB"/>
               </w:rPr>
               <w:t>intceptions</w:t>
             </w:r>
+            <w:proofErr w:type="spellEnd"/>
           </w:p>
         </w:tc>
         <w:tc>
@@ -7599,12 +7722,14 @@
             <w:tcW w:w="2929" w:type="dxa"/>
           </w:tcPr>
           <w:p>
+            <w:proofErr w:type="spellStart"/>
             <w:r>
               <w:rPr>
                 <w:lang w:val="en-GB"/>
               </w:rPr>
               <w:t>pass_block</w:t>
             </w:r>
+            <w:proofErr w:type="spellEnd"/>
           </w:p>
         </w:tc>
         <w:tc>
@@ -7688,12 +7813,14 @@
             <w:tcW w:w="2929" w:type="dxa"/>
           </w:tcPr>
           <w:p>
+            <w:proofErr w:type="spellStart"/>
             <w:r>
               <w:rPr>
                 <w:lang w:val="en-GB"/>
               </w:rPr>
               <w:t>shot_block</w:t>
             </w:r>
+            <w:proofErr w:type="spellEnd"/>
           </w:p>
         </w:tc>
         <w:tc>
@@ -7777,12 +7904,14 @@
             <w:tcW w:w="2929" w:type="dxa"/>
           </w:tcPr>
           <w:p>
+            <w:proofErr w:type="spellStart"/>
             <w:r>
               <w:rPr>
                 <w:lang w:val="en-GB"/>
               </w:rPr>
               <w:t>Total_shot</w:t>
             </w:r>
+            <w:proofErr w:type="spellEnd"/>
           </w:p>
         </w:tc>
         <w:tc>
@@ -7987,12 +8116,14 @@
             <w:tcW w:w="2929" w:type="dxa"/>
           </w:tcPr>
           <w:p>
+            <w:proofErr w:type="spellStart"/>
             <w:r>
               <w:rPr>
                 <w:lang w:val="en-GB"/>
               </w:rPr>
               <w:t>Shot_on_target</w:t>
             </w:r>
+            <w:proofErr w:type="spellEnd"/>
           </w:p>
         </w:tc>
         <w:tc>
@@ -8076,12 +8207,14 @@
             <w:tcW w:w="2929" w:type="dxa"/>
           </w:tcPr>
           <w:p>
+            <w:proofErr w:type="spellStart"/>
             <w:r>
               <w:rPr>
                 <w:lang w:val="en-GB"/>
               </w:rPr>
               <w:t>Penalty_made</w:t>
             </w:r>
+            <w:proofErr w:type="spellEnd"/>
           </w:p>
         </w:tc>
         <w:tc>
@@ -8165,12 +8298,14 @@
             <w:tcW w:w="2929" w:type="dxa"/>
           </w:tcPr>
           <w:p>
+            <w:proofErr w:type="spellStart"/>
             <w:r>
               <w:rPr>
                 <w:lang w:val="en-GB"/>
               </w:rPr>
               <w:t>Penalty_attempted</w:t>
             </w:r>
+            <w:proofErr w:type="spellEnd"/>
           </w:p>
         </w:tc>
         <w:tc>
@@ -8259,12 +8394,14 @@
                 <w:lang w:val="en-GB"/>
               </w:rPr>
             </w:pPr>
+            <w:proofErr w:type="spellStart"/>
             <w:r>
               <w:rPr>
                 <w:lang w:val="en-GB"/>
               </w:rPr>
               <w:t>Avg_distance</w:t>
             </w:r>
+            <w:proofErr w:type="spellEnd"/>
           </w:p>
         </w:tc>
         <w:tc>
@@ -8336,6 +8473,7 @@
         </w:rPr>
         <w:t xml:space="preserve">. </w:t>
       </w:r>
+      <w:proofErr w:type="spellStart"/>
       <w:r>
         <w:rPr>
           <w:rFonts w:ascii="Calibri" w:eastAsia="Calibri" w:hAnsi="Calibri" w:cs="Calibri"/>
@@ -8344,7 +8482,686 @@
           <w:szCs w:val="28"/>
           <w:lang w:val="en-GB"/>
         </w:rPr>
-        <w:t>is_member</w:t>
+        <w:t>is_</w:t>
+      </w:r>
+      <w:proofErr w:type="gramStart"/>
+      <w:r>
+        <w:rPr>
+          <w:rFonts w:ascii="Calibri" w:eastAsia="Calibri" w:hAnsi="Calibri" w:cs="Calibri"/>
+          <w:color w:val="000000" w:themeColor="text1"/>
+          <w:sz w:val="28"/>
+          <w:szCs w:val="28"/>
+          <w:lang w:val="en-GB"/>
+        </w:rPr>
+        <w:t>member</w:t>
+      </w:r>
+      <w:proofErr w:type="spellEnd"/>
+      <w:proofErr w:type="gramEnd"/>
+    </w:p>
+    <w:tbl>
+      <w:tblPr>
+        <w:tblStyle w:val="TableGrid"/>
+        <w:tblW w:w="0" w:type="auto"/>
+        <w:tblLook w:val="04A0" w:firstRow="1" w:lastRow="0" w:firstColumn="1" w:lastColumn="0" w:noHBand="0" w:noVBand="1"/>
+      </w:tblPr>
+      <w:tblGrid>
+        <w:gridCol w:w="1271"/>
+        <w:gridCol w:w="2410"/>
+        <w:gridCol w:w="5335"/>
+      </w:tblGrid>
+      <w:tr>
+        <w:tc>
+          <w:tcPr>
+            <w:tcW w:w="1271" w:type="dxa"/>
+          </w:tcPr>
+          <w:p>
+            <w:pPr>
+              <w:rPr>
+                <w:rStyle w:val="normaltextrun"/>
+                <w:rFonts w:ascii="Calibri" w:eastAsia="Calibri" w:hAnsi="Calibri" w:cs="Calibri"/>
+                <w:color w:val="000000" w:themeColor="text1"/>
+                <w:sz w:val="28"/>
+                <w:szCs w:val="28"/>
+                <w:lang w:val="en-GB"/>
+              </w:rPr>
+            </w:pPr>
+            <w:r>
+              <w:rPr>
+                <w:rStyle w:val="normaltextrun"/>
+                <w:rFonts w:ascii="Calibri" w:eastAsia="Calibri" w:hAnsi="Calibri" w:cs="Calibri"/>
+                <w:color w:val="000000" w:themeColor="text1"/>
+                <w:sz w:val="28"/>
+                <w:szCs w:val="28"/>
+                <w:lang w:val="en-GB"/>
+              </w:rPr>
+              <w:t>No</w:t>
+            </w:r>
+          </w:p>
+        </w:tc>
+        <w:tc>
+          <w:tcPr>
+            <w:tcW w:w="2410" w:type="dxa"/>
+          </w:tcPr>
+          <w:p>
+            <w:pPr>
+              <w:rPr>
+                <w:rStyle w:val="normaltextrun"/>
+                <w:rFonts w:ascii="Calibri" w:eastAsia="Calibri" w:hAnsi="Calibri" w:cs="Calibri"/>
+                <w:color w:val="000000" w:themeColor="text1"/>
+                <w:sz w:val="28"/>
+                <w:szCs w:val="28"/>
+                <w:lang w:val="en-GB"/>
+              </w:rPr>
+            </w:pPr>
+            <w:r>
+              <w:rPr>
+                <w:rStyle w:val="normaltextrun"/>
+                <w:rFonts w:ascii="Calibri" w:eastAsia="Calibri" w:hAnsi="Calibri" w:cs="Calibri"/>
+                <w:color w:val="000000" w:themeColor="text1"/>
+                <w:sz w:val="28"/>
+                <w:szCs w:val="28"/>
+                <w:lang w:val="en-GB"/>
+              </w:rPr>
+              <w:t>Attribute name</w:t>
+            </w:r>
+          </w:p>
+        </w:tc>
+        <w:tc>
+          <w:tcPr>
+            <w:tcW w:w="5335" w:type="dxa"/>
+          </w:tcPr>
+          <w:p>
+            <w:pPr>
+              <w:rPr>
+                <w:rStyle w:val="normaltextrun"/>
+                <w:rFonts w:ascii="Calibri" w:eastAsia="Calibri" w:hAnsi="Calibri" w:cs="Calibri"/>
+                <w:color w:val="000000" w:themeColor="text1"/>
+                <w:sz w:val="28"/>
+                <w:szCs w:val="28"/>
+                <w:lang w:val="en-GB"/>
+              </w:rPr>
+            </w:pPr>
+            <w:r>
+              <w:rPr>
+                <w:rStyle w:val="normaltextrun"/>
+                <w:rFonts w:ascii="Calibri" w:eastAsia="Calibri" w:hAnsi="Calibri" w:cs="Calibri"/>
+                <w:color w:val="000000" w:themeColor="text1"/>
+                <w:sz w:val="28"/>
+                <w:szCs w:val="28"/>
+                <w:lang w:val="en-GB"/>
+              </w:rPr>
+              <w:t>Note</w:t>
+            </w:r>
+          </w:p>
+        </w:tc>
+      </w:tr>
+      <w:tr>
+        <w:tc>
+          <w:tcPr>
+            <w:tcW w:w="1271" w:type="dxa"/>
+          </w:tcPr>
+          <w:p>
+            <w:pPr>
+              <w:rPr>
+                <w:rStyle w:val="normaltextrun"/>
+                <w:rFonts w:ascii="Calibri" w:eastAsia="Calibri" w:hAnsi="Calibri" w:cs="Calibri"/>
+                <w:color w:val="000000" w:themeColor="text1"/>
+                <w:sz w:val="28"/>
+                <w:szCs w:val="28"/>
+                <w:lang w:val="en-GB"/>
+              </w:rPr>
+            </w:pPr>
+            <w:r>
+              <w:rPr>
+                <w:rStyle w:val="normaltextrun"/>
+                <w:rFonts w:ascii="Calibri" w:eastAsia="Calibri" w:hAnsi="Calibri" w:cs="Calibri"/>
+                <w:color w:val="000000" w:themeColor="text1"/>
+                <w:sz w:val="28"/>
+                <w:szCs w:val="28"/>
+                <w:lang w:val="en-GB"/>
+              </w:rPr>
+              <w:t>1</w:t>
+            </w:r>
+          </w:p>
+        </w:tc>
+        <w:tc>
+          <w:tcPr>
+            <w:tcW w:w="2410" w:type="dxa"/>
+          </w:tcPr>
+          <w:p>
+            <w:pPr>
+              <w:rPr>
+                <w:rStyle w:val="normaltextrun"/>
+                <w:rFonts w:ascii="Calibri" w:eastAsia="Calibri" w:hAnsi="Calibri" w:cs="Calibri"/>
+                <w:b/>
+                <w:bCs/>
+                <w:i/>
+                <w:iCs/>
+                <w:color w:val="000000" w:themeColor="text1"/>
+                <w:sz w:val="28"/>
+                <w:szCs w:val="28"/>
+                <w:lang w:val="en-GB"/>
+              </w:rPr>
+            </w:pPr>
+            <w:proofErr w:type="spellStart"/>
+            <w:r>
+              <w:rPr>
+                <w:rStyle w:val="normaltextrun"/>
+                <w:rFonts w:ascii="Calibri" w:eastAsia="Calibri" w:hAnsi="Calibri" w:cs="Calibri"/>
+                <w:b/>
+                <w:bCs/>
+                <w:i/>
+                <w:iCs/>
+                <w:color w:val="000000" w:themeColor="text1"/>
+                <w:sz w:val="28"/>
+                <w:szCs w:val="28"/>
+                <w:lang w:val="en-GB"/>
+              </w:rPr>
+              <w:t>club_id</w:t>
+            </w:r>
+            <w:proofErr w:type="spellEnd"/>
+          </w:p>
+        </w:tc>
+        <w:tc>
+          <w:tcPr>
+            <w:tcW w:w="5335" w:type="dxa"/>
+          </w:tcPr>
+          <w:p>
+            <w:pPr>
+              <w:rPr>
+                <w:rStyle w:val="normaltextrun"/>
+                <w:rFonts w:ascii="Calibri" w:eastAsia="Calibri" w:hAnsi="Calibri" w:cs="Calibri"/>
+                <w:color w:val="000000" w:themeColor="text1"/>
+                <w:sz w:val="28"/>
+                <w:szCs w:val="28"/>
+                <w:lang w:val="en-GB"/>
+              </w:rPr>
+            </w:pPr>
+            <w:r>
+              <w:rPr>
+                <w:rStyle w:val="normaltextrun"/>
+                <w:rFonts w:ascii="Calibri" w:eastAsia="Calibri" w:hAnsi="Calibri" w:cs="Calibri"/>
+                <w:color w:val="000000" w:themeColor="text1"/>
+                <w:sz w:val="28"/>
+                <w:szCs w:val="28"/>
+                <w:lang w:val="en-GB"/>
+              </w:rPr>
+              <w:t>Unique ID for a club</w:t>
+            </w:r>
+          </w:p>
+        </w:tc>
+      </w:tr>
+      <w:tr>
+        <w:tc>
+          <w:tcPr>
+            <w:tcW w:w="1271" w:type="dxa"/>
+          </w:tcPr>
+          <w:p>
+            <w:pPr>
+              <w:rPr>
+                <w:rStyle w:val="normaltextrun"/>
+                <w:rFonts w:ascii="Calibri" w:eastAsia="Calibri" w:hAnsi="Calibri" w:cs="Calibri"/>
+                <w:color w:val="000000" w:themeColor="text1"/>
+                <w:sz w:val="28"/>
+                <w:szCs w:val="28"/>
+                <w:lang w:val="en-GB"/>
+              </w:rPr>
+            </w:pPr>
+            <w:r>
+              <w:rPr>
+                <w:rStyle w:val="normaltextrun"/>
+                <w:rFonts w:ascii="Calibri" w:eastAsia="Calibri" w:hAnsi="Calibri" w:cs="Calibri"/>
+                <w:color w:val="000000" w:themeColor="text1"/>
+                <w:sz w:val="28"/>
+                <w:szCs w:val="28"/>
+                <w:lang w:val="en-GB"/>
+              </w:rPr>
+              <w:t>2</w:t>
+            </w:r>
+          </w:p>
+        </w:tc>
+        <w:tc>
+          <w:tcPr>
+            <w:tcW w:w="2410" w:type="dxa"/>
+          </w:tcPr>
+          <w:p>
+            <w:pPr>
+              <w:rPr>
+                <w:rStyle w:val="normaltextrun"/>
+                <w:rFonts w:ascii="Calibri" w:eastAsia="Calibri" w:hAnsi="Calibri" w:cs="Calibri"/>
+                <w:b/>
+                <w:bCs/>
+                <w:i/>
+                <w:iCs/>
+                <w:color w:val="000000" w:themeColor="text1"/>
+                <w:sz w:val="28"/>
+                <w:szCs w:val="28"/>
+                <w:lang w:val="en-GB"/>
+              </w:rPr>
+            </w:pPr>
+            <w:proofErr w:type="spellStart"/>
+            <w:r>
+              <w:rPr>
+                <w:rStyle w:val="normaltextrun"/>
+                <w:rFonts w:ascii="Calibri" w:eastAsia="Calibri" w:hAnsi="Calibri" w:cs="Calibri"/>
+                <w:b/>
+                <w:bCs/>
+                <w:i/>
+                <w:iCs/>
+                <w:color w:val="000000" w:themeColor="text1"/>
+                <w:sz w:val="28"/>
+                <w:szCs w:val="28"/>
+                <w:lang w:val="en-GB"/>
+              </w:rPr>
+              <w:t>Player_id</w:t>
+            </w:r>
+            <w:proofErr w:type="spellEnd"/>
+          </w:p>
+        </w:tc>
+        <w:tc>
+          <w:tcPr>
+            <w:tcW w:w="5335" w:type="dxa"/>
+          </w:tcPr>
+          <w:p>
+            <w:pPr>
+              <w:rPr>
+                <w:rStyle w:val="normaltextrun"/>
+                <w:rFonts w:ascii="Calibri" w:eastAsia="Calibri" w:hAnsi="Calibri" w:cs="Calibri"/>
+                <w:color w:val="000000" w:themeColor="text1"/>
+                <w:sz w:val="28"/>
+                <w:szCs w:val="28"/>
+                <w:lang w:val="en-GB"/>
+              </w:rPr>
+            </w:pPr>
+            <w:r>
+              <w:rPr>
+                <w:rStyle w:val="normaltextrun"/>
+                <w:rFonts w:ascii="Calibri" w:eastAsia="Calibri" w:hAnsi="Calibri" w:cs="Calibri"/>
+                <w:color w:val="000000" w:themeColor="text1"/>
+                <w:sz w:val="28"/>
+                <w:szCs w:val="28"/>
+                <w:lang w:val="en-GB"/>
+              </w:rPr>
+              <w:t>Unique ID for a player</w:t>
+            </w:r>
+          </w:p>
+        </w:tc>
+      </w:tr>
+      <w:tr>
+        <w:tc>
+          <w:tcPr>
+            <w:tcW w:w="1271" w:type="dxa"/>
+          </w:tcPr>
+          <w:p>
+            <w:pPr>
+              <w:rPr>
+                <w:rStyle w:val="normaltextrun"/>
+                <w:rFonts w:ascii="Calibri" w:eastAsia="Calibri" w:hAnsi="Calibri" w:cs="Calibri"/>
+                <w:b/>
+                <w:bCs/>
+                <w:color w:val="000000" w:themeColor="text1"/>
+                <w:sz w:val="28"/>
+                <w:szCs w:val="28"/>
+                <w:lang w:val="en-GB"/>
+              </w:rPr>
+            </w:pPr>
+            <w:r>
+              <w:rPr>
+                <w:rStyle w:val="normaltextrun"/>
+                <w:rFonts w:ascii="Calibri" w:eastAsia="Calibri" w:hAnsi="Calibri" w:cs="Calibri"/>
+                <w:b/>
+                <w:bCs/>
+                <w:color w:val="000000" w:themeColor="text1"/>
+                <w:sz w:val="28"/>
+                <w:szCs w:val="28"/>
+                <w:lang w:val="en-GB"/>
+              </w:rPr>
+              <w:t>3</w:t>
+            </w:r>
+          </w:p>
+        </w:tc>
+        <w:tc>
+          <w:tcPr>
+            <w:tcW w:w="2410" w:type="dxa"/>
+          </w:tcPr>
+          <w:p>
+            <w:pPr>
+              <w:rPr>
+                <w:rStyle w:val="normaltextrun"/>
+                <w:rFonts w:ascii="Calibri" w:eastAsia="Calibri" w:hAnsi="Calibri" w:cs="Calibri"/>
+                <w:b/>
+                <w:bCs/>
+                <w:color w:val="000000" w:themeColor="text1"/>
+                <w:sz w:val="28"/>
+                <w:szCs w:val="28"/>
+                <w:lang w:val="en-GB"/>
+              </w:rPr>
+            </w:pPr>
+            <w:r>
+              <w:rPr>
+                <w:rStyle w:val="normaltextrun"/>
+                <w:rFonts w:ascii="Calibri" w:eastAsia="Calibri" w:hAnsi="Calibri" w:cs="Calibri"/>
+                <w:b/>
+                <w:bCs/>
+                <w:color w:val="000000" w:themeColor="text1"/>
+                <w:sz w:val="28"/>
+                <w:szCs w:val="28"/>
+                <w:lang w:val="en-GB"/>
+              </w:rPr>
+              <w:t>Season</w:t>
+            </w:r>
+          </w:p>
+        </w:tc>
+        <w:tc>
+          <w:tcPr>
+            <w:tcW w:w="5335" w:type="dxa"/>
+          </w:tcPr>
+          <w:p>
+            <w:pPr>
+              <w:rPr>
+                <w:rStyle w:val="normaltextrun"/>
+                <w:rFonts w:ascii="Calibri" w:eastAsia="Calibri" w:hAnsi="Calibri" w:cs="Calibri"/>
+                <w:color w:val="000000" w:themeColor="text1"/>
+                <w:sz w:val="28"/>
+                <w:szCs w:val="28"/>
+                <w:lang w:val="en-GB"/>
+              </w:rPr>
+            </w:pPr>
+            <w:r>
+              <w:rPr>
+                <w:rStyle w:val="normaltextrun"/>
+                <w:rFonts w:ascii="Calibri" w:eastAsia="Calibri" w:hAnsi="Calibri" w:cs="Calibri"/>
+                <w:color w:val="000000" w:themeColor="text1"/>
+                <w:sz w:val="28"/>
+                <w:szCs w:val="28"/>
+                <w:lang w:val="en-GB"/>
+              </w:rPr>
+              <w:t>ID for club that the player is playing for</w:t>
+            </w:r>
+          </w:p>
+        </w:tc>
+      </w:tr>
+      <w:tr>
+        <w:tc>
+          <w:tcPr>
+            <w:tcW w:w="1271" w:type="dxa"/>
+          </w:tcPr>
+          <w:p>
+            <w:pPr>
+              <w:rPr>
+                <w:rStyle w:val="normaltextrun"/>
+                <w:rFonts w:ascii="Calibri" w:eastAsia="Calibri" w:hAnsi="Calibri" w:cs="Calibri"/>
+                <w:color w:val="000000" w:themeColor="text1"/>
+                <w:sz w:val="28"/>
+                <w:szCs w:val="28"/>
+                <w:lang w:val="en-GB"/>
+              </w:rPr>
+            </w:pPr>
+            <w:r>
+              <w:rPr>
+                <w:rStyle w:val="normaltextrun"/>
+                <w:rFonts w:ascii="Calibri" w:eastAsia="Calibri" w:hAnsi="Calibri" w:cs="Calibri"/>
+                <w:color w:val="000000" w:themeColor="text1"/>
+                <w:sz w:val="28"/>
+                <w:szCs w:val="28"/>
+                <w:lang w:val="en-GB"/>
+              </w:rPr>
+              <w:t>4</w:t>
+            </w:r>
+          </w:p>
+        </w:tc>
+        <w:tc>
+          <w:tcPr>
+            <w:tcW w:w="2410" w:type="dxa"/>
+          </w:tcPr>
+          <w:p>
+            <w:pPr>
+              <w:rPr>
+                <w:rStyle w:val="normaltextrun"/>
+                <w:rFonts w:ascii="Calibri" w:eastAsia="Calibri" w:hAnsi="Calibri" w:cs="Calibri"/>
+                <w:color w:val="000000" w:themeColor="text1"/>
+                <w:sz w:val="28"/>
+                <w:szCs w:val="28"/>
+                <w:lang w:val="en-GB"/>
+              </w:rPr>
+            </w:pPr>
+            <w:proofErr w:type="spellStart"/>
+            <w:r>
+              <w:rPr>
+                <w:rStyle w:val="normaltextrun"/>
+                <w:rFonts w:ascii="Calibri" w:eastAsia="Calibri" w:hAnsi="Calibri" w:cs="Calibri"/>
+                <w:color w:val="000000" w:themeColor="text1"/>
+                <w:sz w:val="28"/>
+                <w:szCs w:val="28"/>
+                <w:lang w:val="en-GB"/>
+              </w:rPr>
+              <w:t>Match_played</w:t>
+            </w:r>
+            <w:proofErr w:type="spellEnd"/>
+          </w:p>
+        </w:tc>
+        <w:tc>
+          <w:tcPr>
+            <w:tcW w:w="5335" w:type="dxa"/>
+          </w:tcPr>
+          <w:p>
+            <w:pPr>
+              <w:rPr>
+                <w:rStyle w:val="normaltextrun"/>
+                <w:rFonts w:ascii="Calibri" w:eastAsia="Calibri" w:hAnsi="Calibri" w:cs="Calibri"/>
+                <w:color w:val="000000" w:themeColor="text1"/>
+                <w:sz w:val="28"/>
+                <w:szCs w:val="28"/>
+                <w:lang w:val="en-GB"/>
+              </w:rPr>
+            </w:pPr>
+            <w:r>
+              <w:rPr>
+                <w:rStyle w:val="normaltextrun"/>
+                <w:rFonts w:ascii="Calibri" w:eastAsia="Calibri" w:hAnsi="Calibri" w:cs="Calibri"/>
+                <w:color w:val="000000" w:themeColor="text1"/>
+                <w:sz w:val="28"/>
+                <w:szCs w:val="28"/>
+                <w:lang w:val="en-GB"/>
+              </w:rPr>
+              <w:t>Number of matches played for</w:t>
+            </w:r>
+          </w:p>
+        </w:tc>
+      </w:tr>
+      <w:tr>
+        <w:tc>
+          <w:tcPr>
+            <w:tcW w:w="1271" w:type="dxa"/>
+          </w:tcPr>
+          <w:p>
+            <w:pPr>
+              <w:rPr>
+                <w:rStyle w:val="normaltextrun"/>
+                <w:rFonts w:ascii="Calibri" w:eastAsia="Calibri" w:hAnsi="Calibri" w:cs="Calibri"/>
+                <w:color w:val="000000" w:themeColor="text1"/>
+                <w:sz w:val="28"/>
+                <w:szCs w:val="28"/>
+                <w:lang w:val="en-GB"/>
+              </w:rPr>
+            </w:pPr>
+            <w:r>
+              <w:rPr>
+                <w:rStyle w:val="normaltextrun"/>
+                <w:rFonts w:ascii="Calibri" w:eastAsia="Calibri" w:hAnsi="Calibri" w:cs="Calibri"/>
+                <w:color w:val="000000" w:themeColor="text1"/>
+                <w:sz w:val="28"/>
+                <w:szCs w:val="28"/>
+                <w:lang w:val="en-GB"/>
+              </w:rPr>
+              <w:t>5</w:t>
+            </w:r>
+          </w:p>
+        </w:tc>
+        <w:tc>
+          <w:tcPr>
+            <w:tcW w:w="2410" w:type="dxa"/>
+          </w:tcPr>
+          <w:p>
+            <w:pPr>
+              <w:rPr>
+                <w:rStyle w:val="normaltextrun"/>
+                <w:rFonts w:ascii="Calibri" w:eastAsia="Calibri" w:hAnsi="Calibri" w:cs="Calibri"/>
+                <w:color w:val="000000" w:themeColor="text1"/>
+                <w:sz w:val="28"/>
+                <w:szCs w:val="28"/>
+                <w:lang w:val="en-GB"/>
+              </w:rPr>
+            </w:pPr>
+            <w:r>
+              <w:rPr>
+                <w:rStyle w:val="normaltextrun"/>
+                <w:rFonts w:ascii="Calibri" w:eastAsia="Calibri" w:hAnsi="Calibri" w:cs="Calibri"/>
+                <w:color w:val="000000" w:themeColor="text1"/>
+                <w:sz w:val="28"/>
+                <w:szCs w:val="28"/>
+                <w:lang w:val="en-GB"/>
+              </w:rPr>
+              <w:t>Goals</w:t>
+            </w:r>
+          </w:p>
+        </w:tc>
+        <w:tc>
+          <w:tcPr>
+            <w:tcW w:w="5335" w:type="dxa"/>
+          </w:tcPr>
+          <w:p>
+            <w:pPr>
+              <w:rPr>
+                <w:rStyle w:val="normaltextrun"/>
+                <w:rFonts w:ascii="Calibri" w:eastAsia="Calibri" w:hAnsi="Calibri" w:cs="Calibri"/>
+                <w:color w:val="000000" w:themeColor="text1"/>
+                <w:sz w:val="28"/>
+                <w:szCs w:val="28"/>
+                <w:lang w:val="en-GB"/>
+              </w:rPr>
+            </w:pPr>
+            <w:r>
+              <w:rPr>
+                <w:rStyle w:val="normaltextrun"/>
+                <w:rFonts w:ascii="Calibri" w:eastAsia="Calibri" w:hAnsi="Calibri" w:cs="Calibri"/>
+                <w:color w:val="000000" w:themeColor="text1"/>
+                <w:sz w:val="28"/>
+                <w:szCs w:val="28"/>
+                <w:lang w:val="en-GB"/>
+              </w:rPr>
+              <w:t>Number of goals</w:t>
+            </w:r>
+          </w:p>
+        </w:tc>
+      </w:tr>
+      <w:tr>
+        <w:tc>
+          <w:tcPr>
+            <w:tcW w:w="1271" w:type="dxa"/>
+          </w:tcPr>
+          <w:p>
+            <w:pPr>
+              <w:rPr>
+                <w:rStyle w:val="normaltextrun"/>
+                <w:rFonts w:ascii="Calibri" w:eastAsia="Calibri" w:hAnsi="Calibri" w:cs="Calibri"/>
+                <w:color w:val="000000" w:themeColor="text1"/>
+                <w:sz w:val="28"/>
+                <w:szCs w:val="28"/>
+                <w:lang w:val="en-GB"/>
+              </w:rPr>
+            </w:pPr>
+            <w:r>
+              <w:rPr>
+                <w:rStyle w:val="normaltextrun"/>
+                <w:rFonts w:ascii="Calibri" w:eastAsia="Calibri" w:hAnsi="Calibri" w:cs="Calibri"/>
+                <w:color w:val="000000" w:themeColor="text1"/>
+                <w:sz w:val="28"/>
+                <w:szCs w:val="28"/>
+                <w:lang w:val="en-GB"/>
+              </w:rPr>
+              <w:t>6</w:t>
+            </w:r>
+          </w:p>
+        </w:tc>
+        <w:tc>
+          <w:tcPr>
+            <w:tcW w:w="2410" w:type="dxa"/>
+          </w:tcPr>
+          <w:p>
+            <w:pPr>
+              <w:rPr>
+                <w:rStyle w:val="normaltextrun"/>
+                <w:rFonts w:ascii="Calibri" w:eastAsia="Calibri" w:hAnsi="Calibri" w:cs="Calibri"/>
+                <w:color w:val="000000" w:themeColor="text1"/>
+                <w:sz w:val="28"/>
+                <w:szCs w:val="28"/>
+                <w:lang w:val="en-GB"/>
+              </w:rPr>
+            </w:pPr>
+            <w:r>
+              <w:rPr>
+                <w:rStyle w:val="normaltextrun"/>
+                <w:rFonts w:ascii="Calibri" w:eastAsia="Calibri" w:hAnsi="Calibri" w:cs="Calibri"/>
+                <w:color w:val="000000" w:themeColor="text1"/>
+                <w:sz w:val="28"/>
+                <w:szCs w:val="28"/>
+                <w:lang w:val="en-GB"/>
+              </w:rPr>
+              <w:t>Assist</w:t>
+            </w:r>
+          </w:p>
+        </w:tc>
+        <w:tc>
+          <w:tcPr>
+            <w:tcW w:w="5335" w:type="dxa"/>
+          </w:tcPr>
+          <w:p>
+            <w:pPr>
+              <w:rPr>
+                <w:rStyle w:val="normaltextrun"/>
+                <w:rFonts w:ascii="Calibri" w:eastAsia="Calibri" w:hAnsi="Calibri" w:cs="Calibri"/>
+                <w:color w:val="000000" w:themeColor="text1"/>
+                <w:sz w:val="28"/>
+                <w:szCs w:val="28"/>
+                <w:lang w:val="en-GB"/>
+              </w:rPr>
+            </w:pPr>
+            <w:r>
+              <w:rPr>
+                <w:rStyle w:val="normaltextrun"/>
+                <w:rFonts w:ascii="Calibri" w:eastAsia="Calibri" w:hAnsi="Calibri" w:cs="Calibri"/>
+                <w:color w:val="000000" w:themeColor="text1"/>
+                <w:sz w:val="28"/>
+                <w:szCs w:val="28"/>
+                <w:lang w:val="en-GB"/>
+              </w:rPr>
+              <w:t>Number of assists</w:t>
+            </w:r>
+          </w:p>
+        </w:tc>
+      </w:tr>
+    </w:tbl>
+    <w:p>
+      <w:pPr>
+        <w:spacing w:after="0" w:line="240" w:lineRule="auto"/>
+        <w:rPr>
+          <w:rFonts w:ascii="Calibri" w:eastAsia="Calibri" w:hAnsi="Calibri" w:cs="Calibri"/>
+          <w:color w:val="000000" w:themeColor="text1"/>
+          <w:sz w:val="28"/>
+          <w:szCs w:val="28"/>
+          <w:lang w:val="en-GB"/>
+        </w:rPr>
+      </w:pPr>
+      <w:r>
+        <w:rPr>
+          <w:rFonts w:ascii="Calibri" w:eastAsia="Calibri" w:hAnsi="Calibri" w:cs="Calibri"/>
+          <w:color w:val="000000" w:themeColor="text1"/>
+          <w:sz w:val="28"/>
+          <w:szCs w:val="28"/>
+          <w:lang w:val="en-GB"/>
+        </w:rPr>
+        <w:t>k. standing</w:t>
       </w:r>
     </w:p>
     <w:tbl>
@@ -8492,6 +9309,7 @@
                 <w:lang w:val="en-GB"/>
               </w:rPr>
             </w:pPr>
+            <w:proofErr w:type="spellStart"/>
             <w:r>
               <w:rPr>
                 <w:rStyle w:val="normaltextrun"/>
@@ -8505,8 +9323,9 @@
                 <w:szCs w:val="28"/>
                 <w:lang w:val="en-GB"/>
               </w:rPr>
-              <w:t>club_id</w:t>
-            </w:r>
+              <w:t>Lyear_id</w:t>
+            </w:r>
+            <w:proofErr w:type="spellEnd"/>
           </w:p>
         </w:tc>
         <w:tc>
@@ -8533,7 +9352,18 @@
                 <w:szCs w:val="28"/>
                 <w:lang w:val="en-GB"/>
               </w:rPr>
-              <w:t>Unique ID for a club</w:t>
+              <w:t xml:space="preserve">Unique ID for a </w:t>
+            </w:r>
+            <w:r>
+              <w:rPr>
+                <w:rStyle w:val="normaltextrun"/>
+                <w:rFonts w:ascii="Calibri" w:eastAsia="Calibri" w:hAnsi="Calibri" w:cs="Calibri"/>
+                <w:color w:val="000000" w:themeColor="text1"/>
+                <w:sz w:val="28"/>
+                <w:szCs w:val="28"/>
+                <w:lang w:val="en-GB"/>
+              </w:rPr>
+              <w:t>league year (season)</w:t>
             </w:r>
           </w:p>
         </w:tc>
@@ -8586,6 +9416,7 @@
                 <w:lang w:val="en-GB"/>
               </w:rPr>
             </w:pPr>
+            <w:proofErr w:type="spellStart"/>
             <w:r>
               <w:rPr>
                 <w:rStyle w:val="normaltextrun"/>
@@ -8599,8 +9430,24 @@
                 <w:szCs w:val="28"/>
                 <w:lang w:val="en-GB"/>
               </w:rPr>
-              <w:t>Player_id</w:t>
-            </w:r>
+              <w:t>Club_</w:t>
+            </w:r>
+            <w:r>
+              <w:rPr>
+                <w:rStyle w:val="normaltextrun"/>
+                <w:rFonts w:ascii="Calibri" w:eastAsia="Calibri" w:hAnsi="Calibri" w:cs="Calibri"/>
+                <w:b/>
+                <w:bCs/>
+                <w:i/>
+                <w:iCs/>
+                <w:color w:val="000000" w:themeColor="text1"/>
+                <w:sz w:val="28"/>
+                <w:szCs w:val="28"/>
+                <w:lang w:val="en-GB"/>
+              </w:rPr>
+              <w:t>id</w:t>
+            </w:r>
+            <w:proofErr w:type="spellEnd"/>
           </w:p>
         </w:tc>
         <w:tc>
@@ -8627,7 +9474,18 @@
                 <w:szCs w:val="28"/>
                 <w:lang w:val="en-GB"/>
               </w:rPr>
-              <w:t>Unique ID for a player</w:t>
+              <w:t xml:space="preserve">Unique ID for a </w:t>
+            </w:r>
+            <w:r>
+              <w:rPr>
+                <w:rStyle w:val="normaltextrun"/>
+                <w:rFonts w:ascii="Calibri" w:eastAsia="Calibri" w:hAnsi="Calibri" w:cs="Calibri"/>
+                <w:color w:val="000000" w:themeColor="text1"/>
+                <w:sz w:val="28"/>
+                <w:szCs w:val="28"/>
+                <w:lang w:val="en-GB"/>
+              </w:rPr>
+              <w:t>club</w:t>
             </w:r>
           </w:p>
         </w:tc>
@@ -8642,25 +9500,22 @@
               <w:rPr>
                 <w:rStyle w:val="normaltextrun"/>
                 <w:rFonts w:ascii="Calibri" w:eastAsia="Calibri" w:hAnsi="Calibri" w:cs="Calibri"/>
-                <w:b/>
-                <w:bCs/>
-                <w:color w:val="000000" w:themeColor="text1"/>
-                <w:sz w:val="28"/>
-                <w:szCs w:val="28"/>
-                <w:lang w:val="en-GB"/>
-              </w:rPr>
-            </w:pPr>
-            <w:r>
-              <w:rPr>
-                <w:rStyle w:val="normaltextrun"/>
-                <w:rFonts w:ascii="Calibri" w:eastAsia="Calibri" w:hAnsi="Calibri" w:cs="Calibri"/>
-                <w:b/>
-                <w:bCs/>
-                <w:color w:val="000000" w:themeColor="text1"/>
-                <w:sz w:val="28"/>
-                <w:szCs w:val="28"/>
-                <w:lang w:val="en-GB"/>
-              </w:rPr>
+                <w:color w:val="000000" w:themeColor="text1"/>
+                <w:sz w:val="28"/>
+                <w:szCs w:val="28"/>
+                <w:lang w:val="en-GB"/>
+              </w:rPr>
+            </w:pPr>
+            <w:r>
+              <w:rPr>
+                <w:rStyle w:val="normaltextrun"/>
+                <w:rFonts w:ascii="Calibri" w:eastAsia="Calibri" w:hAnsi="Calibri" w:cs="Calibri"/>
+                <w:color w:val="000000" w:themeColor="text1"/>
+                <w:sz w:val="28"/>
+                <w:szCs w:val="28"/>
+                <w:lang w:val="en-GB"/>
+              </w:rPr>
+              <w:lastRenderedPageBreak/>
               <w:t>3</w:t>
             </w:r>
           </w:p>
@@ -8674,27 +9529,25 @@
               <w:rPr>
                 <w:rStyle w:val="normaltextrun"/>
                 <w:rFonts w:ascii="Calibri" w:eastAsia="Calibri" w:hAnsi="Calibri" w:cs="Calibri"/>
-                <w:b/>
-                <w:bCs/>
-                <w:color w:val="000000" w:themeColor="text1"/>
-                <w:sz w:val="28"/>
-                <w:szCs w:val="28"/>
-                <w:lang w:val="en-GB"/>
-              </w:rPr>
-            </w:pPr>
-            <w:r>
-              <w:rPr>
-                <w:rStyle w:val="normaltextrun"/>
-                <w:rFonts w:ascii="Calibri" w:eastAsia="Calibri" w:hAnsi="Calibri" w:cs="Calibri"/>
-                <w:b/>
-                <w:bCs/>
-                <w:color w:val="000000" w:themeColor="text1"/>
-                <w:sz w:val="28"/>
-                <w:szCs w:val="28"/>
-                <w:lang w:val="en-GB"/>
-              </w:rPr>
-              <w:t>Season</w:t>
-            </w:r>
+                <w:color w:val="000000" w:themeColor="text1"/>
+                <w:sz w:val="28"/>
+                <w:szCs w:val="28"/>
+                <w:lang w:val="en-GB"/>
+              </w:rPr>
+            </w:pPr>
+            <w:proofErr w:type="spellStart"/>
+            <w:r>
+              <w:rPr>
+                <w:rStyle w:val="normaltextrun"/>
+                <w:rFonts w:ascii="Calibri" w:eastAsia="Calibri" w:hAnsi="Calibri" w:cs="Calibri"/>
+                <w:color w:val="000000" w:themeColor="text1"/>
+                <w:sz w:val="28"/>
+                <w:szCs w:val="28"/>
+                <w:lang w:val="en-GB"/>
+              </w:rPr>
+              <w:t>Match_play</w:t>
+            </w:r>
+            <w:proofErr w:type="spellEnd"/>
           </w:p>
         </w:tc>
         <w:tc>
@@ -8721,7 +9574,7 @@
                 <w:szCs w:val="28"/>
                 <w:lang w:val="en-GB"/>
               </w:rPr>
-              <w:t>ID for club that the player is playing for</w:t>
+              <w:t>The number of matches this club played in this season</w:t>
             </w:r>
           </w:p>
         </w:tc>
@@ -8779,7 +9632,7 @@
                 <w:szCs w:val="28"/>
                 <w:lang w:val="en-GB"/>
               </w:rPr>
-              <w:t>Match_played</w:t>
+              <w:t>Points</w:t>
             </w:r>
           </w:p>
         </w:tc>
@@ -8807,7 +9660,7 @@
                 <w:szCs w:val="28"/>
                 <w:lang w:val="en-GB"/>
               </w:rPr>
-              <w:t>Number of matches played for</w:t>
+              <w:t>Number of points</w:t>
             </w:r>
           </w:p>
         </w:tc>
@@ -8865,7 +9718,7 @@
                 <w:szCs w:val="28"/>
                 <w:lang w:val="en-GB"/>
               </w:rPr>
-              <w:t>Goals</w:t>
+              <w:t>Pts</w:t>
             </w:r>
           </w:p>
         </w:tc>
@@ -8893,7 +9746,7 @@
                 <w:szCs w:val="28"/>
                 <w:lang w:val="en-GB"/>
               </w:rPr>
-              <w:t>Number of goals</w:t>
+              <w:t>Goal difference</w:t>
             </w:r>
           </w:p>
         </w:tc>
@@ -8951,7 +9804,7 @@
                 <w:szCs w:val="28"/>
                 <w:lang w:val="en-GB"/>
               </w:rPr>
-              <w:t>Assist</w:t>
+              <w:t>Goal</w:t>
             </w:r>
           </w:p>
         </w:tc>
@@ -8979,7 +9832,161 @@
                 <w:szCs w:val="28"/>
                 <w:lang w:val="en-GB"/>
               </w:rPr>
-              <w:t>Number of assists</w:t>
+              <w:t>Total n</w:t>
+            </w:r>
+            <w:r>
+              <w:rPr>
+                <w:rStyle w:val="normaltextrun"/>
+                <w:rFonts w:ascii="Calibri" w:eastAsia="Calibri" w:hAnsi="Calibri" w:cs="Calibri"/>
+                <w:color w:val="000000" w:themeColor="text1"/>
+                <w:sz w:val="28"/>
+                <w:szCs w:val="28"/>
+                <w:lang w:val="en-GB"/>
+              </w:rPr>
+              <w:t xml:space="preserve">umber of </w:t>
+            </w:r>
+            <w:r>
+              <w:rPr>
+                <w:rStyle w:val="normaltextrun"/>
+                <w:rFonts w:ascii="Calibri" w:eastAsia="Calibri" w:hAnsi="Calibri" w:cs="Calibri"/>
+                <w:color w:val="000000" w:themeColor="text1"/>
+                <w:sz w:val="28"/>
+                <w:szCs w:val="28"/>
+                <w:lang w:val="en-GB"/>
+              </w:rPr>
+              <w:t>goal</w:t>
+            </w:r>
+            <w:r>
+              <w:rPr>
+                <w:rStyle w:val="normaltextrun"/>
+                <w:rFonts w:ascii="Calibri" w:eastAsia="Calibri" w:hAnsi="Calibri" w:cs="Calibri"/>
+                <w:color w:val="000000" w:themeColor="text1"/>
+                <w:sz w:val="28"/>
+                <w:szCs w:val="28"/>
+                <w:lang w:val="en-GB"/>
+              </w:rPr>
+              <w:t>s</w:t>
+            </w:r>
+          </w:p>
+        </w:tc>
+      </w:tr>
+      <w:tr>
+        <w:tc>
+          <w:tcPr>
+            <w:tcW w:w="1271" w:type="dxa"/>
+          </w:tcPr>
+          <w:p>
+            <w:pPr>
+              <w:rPr>
+                <w:rStyle w:val="normaltextrun"/>
+                <w:rFonts w:ascii="Calibri" w:eastAsia="Calibri" w:hAnsi="Calibri" w:cs="Calibri"/>
+                <w:color w:val="000000" w:themeColor="text1"/>
+                <w:sz w:val="28"/>
+                <w:szCs w:val="28"/>
+                <w:lang w:val="en-GB"/>
+              </w:rPr>
+            </w:pPr>
+            <w:r>
+              <w:rPr>
+                <w:rStyle w:val="normaltextrun"/>
+                <w:rFonts w:ascii="Calibri" w:eastAsia="Calibri" w:hAnsi="Calibri" w:cs="Calibri"/>
+                <w:color w:val="000000" w:themeColor="text1"/>
+                <w:sz w:val="28"/>
+                <w:szCs w:val="28"/>
+                <w:lang w:val="en-GB"/>
+              </w:rPr>
+              <w:t>7</w:t>
+            </w:r>
+          </w:p>
+        </w:tc>
+        <w:tc>
+          <w:tcPr>
+            <w:tcW w:w="2410" w:type="dxa"/>
+          </w:tcPr>
+          <w:p>
+            <w:pPr>
+              <w:rPr>
+                <w:rStyle w:val="normaltextrun"/>
+                <w:rFonts w:ascii="Calibri" w:eastAsia="Calibri" w:hAnsi="Calibri" w:cs="Calibri"/>
+                <w:color w:val="000000" w:themeColor="text1"/>
+                <w:sz w:val="28"/>
+                <w:szCs w:val="28"/>
+                <w:lang w:val="en-GB"/>
+              </w:rPr>
+            </w:pPr>
+            <w:proofErr w:type="spellStart"/>
+            <w:r>
+              <w:rPr>
+                <w:rStyle w:val="normaltextrun"/>
+                <w:rFonts w:ascii="Calibri" w:eastAsia="Calibri" w:hAnsi="Calibri" w:cs="Calibri"/>
+                <w:color w:val="000000" w:themeColor="text1"/>
+                <w:sz w:val="28"/>
+                <w:szCs w:val="28"/>
+                <w:lang w:val="en-GB"/>
+              </w:rPr>
+              <w:t>Goal_against</w:t>
+            </w:r>
+            <w:proofErr w:type="spellEnd"/>
+          </w:p>
+        </w:tc>
+        <w:tc>
+          <w:tcPr>
+            <w:tcW w:w="5335" w:type="dxa"/>
+          </w:tcPr>
+          <w:p>
+            <w:pPr>
+              <w:rPr>
+                <w:rStyle w:val="normaltextrun"/>
+                <w:rFonts w:ascii="Calibri" w:eastAsia="Calibri" w:hAnsi="Calibri" w:cs="Calibri"/>
+                <w:color w:val="000000" w:themeColor="text1"/>
+                <w:sz w:val="28"/>
+                <w:szCs w:val="28"/>
+                <w:lang w:val="en-GB"/>
+              </w:rPr>
+            </w:pPr>
+            <w:r>
+              <w:rPr>
+                <w:rStyle w:val="normaltextrun"/>
+                <w:rFonts w:ascii="Calibri" w:eastAsia="Calibri" w:hAnsi="Calibri" w:cs="Calibri"/>
+                <w:color w:val="000000" w:themeColor="text1"/>
+                <w:sz w:val="28"/>
+                <w:szCs w:val="28"/>
+                <w:lang w:val="en-GB"/>
+              </w:rPr>
+              <w:t>Total number of goal</w:t>
+            </w:r>
+            <w:r>
+              <w:rPr>
+                <w:rStyle w:val="normaltextrun"/>
+                <w:rFonts w:ascii="Calibri" w:eastAsia="Calibri" w:hAnsi="Calibri" w:cs="Calibri"/>
+                <w:color w:val="000000" w:themeColor="text1"/>
+                <w:sz w:val="28"/>
+                <w:szCs w:val="28"/>
+                <w:lang w:val="en-GB"/>
+              </w:rPr>
+              <w:t>s</w:t>
+            </w:r>
+            <w:r>
+              <w:rPr>
+                <w:rStyle w:val="normaltextrun"/>
+                <w:rFonts w:ascii="Calibri" w:eastAsia="Calibri" w:hAnsi="Calibri" w:cs="Calibri"/>
+                <w:color w:val="000000" w:themeColor="text1"/>
+                <w:sz w:val="28"/>
+                <w:szCs w:val="28"/>
+                <w:lang w:val="en-GB"/>
+              </w:rPr>
+              <w:t xml:space="preserve"> a</w:t>
+            </w:r>
+            <w:r>
+              <w:rPr>
+                <w:rStyle w:val="normaltextrun"/>
+                <w:rFonts w:ascii="Calibri" w:eastAsia="Calibri" w:hAnsi="Calibri" w:cs="Calibri"/>
+                <w:color w:val="000000" w:themeColor="text1"/>
+                <w:sz w:val="28"/>
+                <w:szCs w:val="28"/>
+                <w:lang w:val="en-GB"/>
+              </w:rPr>
+              <w:t>gainst</w:t>
             </w:r>
           </w:p>
         </w:tc>
@@ -9044,12 +10051,11 @@
         <w:rPr>
           <w:noProof/>
         </w:rPr>
-        <w:lastRenderedPageBreak/>
         <w:drawing>
-          <wp:inline distT="0" distB="0" distL="0" distR="0" wp14:anchorId="103F58DD" wp14:editId="1A617736">
-            <wp:extent cx="5731510" cy="8147685"/>
-            <wp:effectExtent l="0" t="0" r="2540" b="5715"/>
-            <wp:docPr id="2" name="Picture 2"/>
+          <wp:inline distT="0" distB="0" distL="0" distR="0" wp14:anchorId="4406DBD3" wp14:editId="7258EC87">
+            <wp:extent cx="5731510" cy="5146040"/>
+            <wp:effectExtent l="0" t="0" r="2540" b="0"/>
+            <wp:docPr id="3" name="Picture 3"/>
             <wp:cNvGraphicFramePr>
               <a:graphicFrameLocks xmlns:a="http://schemas.openxmlformats.org/drawingml/2006/main" noChangeAspect="1"/>
             </wp:cNvGraphicFramePr>
@@ -9078,7 +10084,7 @@
                   <pic:spPr bwMode="auto">
                     <a:xfrm>
                       <a:off x="0" y="0"/>
-                      <a:ext cx="5731510" cy="8147685"/>
+                      <a:ext cx="5731510" cy="5146040"/>
                     </a:xfrm>
                     <a:prstGeom prst="rect">
                       <a:avLst/>
@@ -9125,7 +10131,27 @@
             <w:szCs w:val="28"/>
             <w:lang w:val="en-GB"/>
           </w:rPr>
-          <w:t>https://lucid.app/lucidchart/849106cf-52f6-4004-a1f2-6d74f6b74101/edit?invitationId=inv_226b5965-1ebd-45ea-ad37-a4ea69050964&amp;page=0_0#</w:t>
+          <w:t>https://lucid.app/lucidchart/849106cf-52f6-4004-a1f2-6d74f6b74101/edit?invitati</w:t>
+        </w:r>
+        <w:r>
+          <w:rPr>
+            <w:rStyle w:val="Hyperlink"/>
+            <w:rFonts w:ascii="Calibri" w:eastAsia="Calibri" w:hAnsi="Calibri" w:cs="Calibri"/>
+            <w:sz w:val="28"/>
+            <w:szCs w:val="28"/>
+            <w:lang w:val="en-GB"/>
+          </w:rPr>
+          <w:t>o</w:t>
+        </w:r>
+        <w:r>
+          <w:rPr>
+            <w:rStyle w:val="Hyperlink"/>
+            <w:rFonts w:ascii="Calibri" w:eastAsia="Calibri" w:hAnsi="Calibri" w:cs="Calibri"/>
+            <w:sz w:val="28"/>
+            <w:szCs w:val="28"/>
+            <w:lang w:val="en-GB"/>
+          </w:rPr>
+          <w:t>nId=inv_226b5965-1ebd-45ea-ad37-a4ea69050964&amp;page=0_0#</w:t>
         </w:r>
       </w:hyperlink>
       <w:r>
@@ -9188,11 +10214,12 @@
         <w:rPr>
           <w:noProof/>
         </w:rPr>
+        <w:lastRenderedPageBreak/>
         <w:drawing>
-          <wp:inline distT="0" distB="0" distL="0" distR="0" wp14:anchorId="13C87D67" wp14:editId="5141AA08">
-            <wp:extent cx="5731510" cy="2930525"/>
-            <wp:effectExtent l="0" t="0" r="2540" b="3175"/>
-            <wp:docPr id="1" name="Picture 1"/>
+          <wp:inline distT="0" distB="0" distL="0" distR="0" wp14:anchorId="5D340405" wp14:editId="7EEE3C05">
+            <wp:extent cx="5731510" cy="3074035"/>
+            <wp:effectExtent l="0" t="0" r="2540" b="0"/>
+            <wp:docPr id="4" name="Picture 4"/>
             <wp:cNvGraphicFramePr>
               <a:graphicFrameLocks xmlns:a="http://schemas.openxmlformats.org/drawingml/2006/main" noChangeAspect="1"/>
             </wp:cNvGraphicFramePr>
@@ -9200,29 +10227,36 @@
               <a:graphicData uri="http://schemas.openxmlformats.org/drawingml/2006/picture">
                 <pic:pic xmlns:pic="http://schemas.openxmlformats.org/drawingml/2006/picture">
                   <pic:nvPicPr>
-                    <pic:cNvPr id="0" name="Picture 1"/>
-                    <pic:cNvPicPr/>
+                    <pic:cNvPr id="0" name="Picture 3"/>
+                    <pic:cNvPicPr>
+                      <a:picLocks noChangeAspect="1" noChangeArrowheads="1"/>
+                    </pic:cNvPicPr>
                   </pic:nvPicPr>
                   <pic:blipFill>
-                    <a:blip r:embed="rId7">
+                    <a:blip r:embed="rId7" cstate="print">
                       <a:extLst>
                         <a:ext uri="{28A0092B-C50C-407E-A947-70E740481C1C}">
                           <a14:useLocalDpi xmlns:a14="http://schemas.microsoft.com/office/drawing/2010/main" val="0"/>
                         </a:ext>
                       </a:extLst>
                     </a:blip>
+                    <a:srcRect/>
                     <a:stretch>
                       <a:fillRect/>
                     </a:stretch>
                   </pic:blipFill>
-                  <pic:spPr>
+                  <pic:spPr bwMode="auto">
                     <a:xfrm>
                       <a:off x="0" y="0"/>
-                      <a:ext cx="5731510" cy="2930525"/>
+                      <a:ext cx="5731510" cy="3074035"/>
                     </a:xfrm>
                     <a:prstGeom prst="rect">
                       <a:avLst/>
                     </a:prstGeom>
+                    <a:noFill/>
+                    <a:ln>
+                      <a:noFill/>
+                    </a:ln>
                   </pic:spPr>
                 </pic:pic>
               </a:graphicData>
@@ -9252,32 +10286,20 @@
             <w:szCs w:val="28"/>
             <w:lang w:val="en-US"/>
           </w:rPr>
-          <w:t>https://lucid.app/lucidchart/849106cf-52f6-4004-a1f2-6d74f6b74101/edit?invitationId=inv_226b5965-1ebd-45ea-ad37-a4ea69050964&amp;page=0_0#</w:t>
+          <w:t>https://lucid.app/lucidchart/49455dcb-cd9f-4e71-a126-85101883cf5e/edit?page=0_0&amp;invitationId=inv_826d5cde-5cfe-49e7-b596-1f6a2f3ccab5#</w:t>
         </w:r>
       </w:hyperlink>
       <w:r>
         <w:rPr>
-          <w:rStyle w:val="Hyperlink"/>
-          <w:rFonts w:ascii="Calibri" w:eastAsia="Calibri" w:hAnsi="Calibri" w:cs="Calibri"/>
+          <w:rStyle w:val="normaltextrun"/>
+          <w:rFonts w:ascii="Calibri" w:eastAsia="Calibri" w:hAnsi="Calibri" w:cs="Calibri"/>
+          <w:color w:val="000000" w:themeColor="text1"/>
           <w:sz w:val="28"/>
           <w:szCs w:val="28"/>
           <w:lang w:val="en-US"/>
         </w:rPr>
         <w:t xml:space="preserve"> </w:t>
       </w:r>
-    </w:p>
-    <w:p>
-      <w:pPr>
-        <w:spacing w:after="0" w:line="240" w:lineRule="auto"/>
-        <w:rPr>
-          <w:rStyle w:val="normaltextrun"/>
-          <w:rFonts w:ascii="Calibri" w:eastAsia="Calibri" w:hAnsi="Calibri" w:cs="Calibri"/>
-          <w:color w:val="000000" w:themeColor="text1"/>
-          <w:sz w:val="28"/>
-          <w:szCs w:val="28"/>
-          <w:lang w:val="en-US"/>
-        </w:rPr>
-      </w:pPr>
     </w:p>
     <w:p>
       <w:pPr>
@@ -9707,7 +10729,31 @@
           <w:szCs w:val="28"/>
           <w:lang w:val="en-GB"/>
         </w:rPr>
-        <w:t>. E.g: sorting by name first, age second, …</w:t>
+        <w:t xml:space="preserve">. </w:t>
+      </w:r>
+      <w:proofErr w:type="spellStart"/>
+      <w:r>
+        <w:rPr>
+          <w:rStyle w:val="normaltextrun"/>
+          <w:rFonts w:ascii="Calibri" w:eastAsia="Calibri" w:hAnsi="Calibri" w:cs="Calibri"/>
+          <w:color w:val="000000" w:themeColor="text1"/>
+          <w:sz w:val="28"/>
+          <w:szCs w:val="28"/>
+          <w:lang w:val="en-GB"/>
+        </w:rPr>
+        <w:t>E.g</w:t>
+      </w:r>
+      <w:proofErr w:type="spellEnd"/>
+      <w:r>
+        <w:rPr>
+          <w:rStyle w:val="normaltextrun"/>
+          <w:rFonts w:ascii="Calibri" w:eastAsia="Calibri" w:hAnsi="Calibri" w:cs="Calibri"/>
+          <w:color w:val="000000" w:themeColor="text1"/>
+          <w:sz w:val="28"/>
+          <w:szCs w:val="28"/>
+          <w:lang w:val="en-GB"/>
+        </w:rPr>
+        <w:t>: sorting by name first, age second, …</w:t>
       </w:r>
     </w:p>
     <w:p>
@@ -9989,6 +11035,7 @@
         </w:rPr>
         <w:t xml:space="preserve"> data (following tables), s</w:t>
       </w:r>
+      <w:proofErr w:type="spellStart"/>
       <w:r>
         <w:rPr>
           <w:rStyle w:val="normaltextrun"/>
@@ -9998,7 +11045,19 @@
           <w:szCs w:val="28"/>
           <w:lang w:val="en-GB"/>
         </w:rPr>
-        <w:t xml:space="preserve">earch and sort by </w:t>
+        <w:t>earch</w:t>
+      </w:r>
+      <w:proofErr w:type="spellEnd"/>
+      <w:r>
+        <w:rPr>
+          <w:rStyle w:val="normaltextrun"/>
+          <w:rFonts w:ascii="Calibri" w:eastAsia="Calibri" w:hAnsi="Calibri" w:cs="Calibri"/>
+          <w:color w:val="000000" w:themeColor="text1"/>
+          <w:sz w:val="28"/>
+          <w:szCs w:val="28"/>
+          <w:lang w:val="en-GB"/>
+        </w:rPr>
+        <w:t xml:space="preserve"> and sort by </w:t>
       </w:r>
       <w:r>
         <w:rPr>

</xml_diff>